<commit_message>
Update lab report for work #9 and modify related content
</commit_message>
<xml_diff>
--- a/1/9/Звіт9.docx
+++ b/1/9/Звіт9.docx
@@ -26,7 +26,6 @@
           <w:color w:val="000000" w:themeColor="text1"/>
           <w:sz w:val="36"/>
           <w:szCs w:val="36"/>
-          <w:lang w:val="ru-RU"/>
         </w:rPr>
       </w:pPr>
       <w:r>
@@ -53,9 +52,8 @@
           <w:color w:val="000000" w:themeColor="text1"/>
           <w:sz w:val="36"/>
           <w:szCs w:val="36"/>
-          <w:lang w:val="ru-RU"/>
-        </w:rPr>
-        <w:t>8</w:t>
+        </w:rPr>
+        <w:t>9</w:t>
       </w:r>
     </w:p>
     <w:p>
@@ -177,6 +175,8 @@
         </w:rPr>
         <w:t>Комп’ютерна графіка</w:t>
       </w:r>
+      <w:bookmarkStart w:id="0" w:name="_GoBack"/>
+      <w:bookmarkEnd w:id="0"/>
     </w:p>
     <w:p>
       <w:pPr>
@@ -204,7 +204,7 @@
           <w:szCs w:val="36"/>
           <w:shd w:val="clear" w:color="auto" w:fill="FFFFFF"/>
         </w:rPr>
-        <w:t>опанувати  використання  базових  графічних  примітивів  та програмування комп’ютерної графіки</w:t>
+        <w:t>О</w:t>
       </w:r>
       <w:r>
         <w:rPr>
@@ -214,7 +214,7 @@
           <w:szCs w:val="36"/>
           <w:shd w:val="clear" w:color="auto" w:fill="FFFFFF"/>
         </w:rPr>
-        <w:t>.</w:t>
+        <w:t>панувати  використання  базових  графічних  примітивів  та програмування комп’ютерної графіки.</w:t>
       </w:r>
       <w:r>
         <w:rPr>
@@ -7966,6 +7966,10 @@
         <w:keepNext/>
       </w:pPr>
       <w:r>
+        <w:rPr>
+          <w:noProof/>
+          <w:lang w:eastAsia="uk-UA"/>
+        </w:rPr>
         <w:drawing>
           <wp:inline distT="0" distB="0" distL="0" distR="0" wp14:anchorId="149360AC" wp14:editId="06CB1FA1">
             <wp:extent cx="3576830" cy="3676650"/>
@@ -8052,17 +8056,7 @@
           <w:sz w:val="36"/>
           <w:szCs w:val="40"/>
         </w:rPr>
-        <w:t>У ході виконання лабораторної роботи я навчився використовувати базові графічні примітиви та програмувати комп’ютерну графіку у середовищі Windows за допомогою WinAPI</w:t>
-      </w:r>
-      <w:bookmarkStart w:id="0" w:name="_GoBack"/>
-      <w:bookmarkEnd w:id="0"/>
-      <w:r>
-        <w:rPr>
-          <w:rFonts w:ascii="Times New Roman" w:hAnsi="Times New Roman" w:cs="Times New Roman"/>
-          <w:sz w:val="36"/>
-          <w:szCs w:val="40"/>
-        </w:rPr>
-        <w:t>. Я ознайомився з принципами створення графічного вікна, налаштування фону, обчислення координат фігур за допомогою тригонометричних функцій, а також з методами малювання багатокутників і кіл з різною товщиною ліній.</w:t>
+        <w:t>У ході виконання лабораторної роботи я навчився використовувати базові графічні примітиви та програмувати комп’ютерну графіку у середовищі Windows за допомогою WinAPI. Я ознайомився з принципами створення графічного вікна, налаштування фону, обчислення координат фігур за допомогою тригонометричних функцій, а також з методами малювання багатокутників і кіл з різною товщиною ліній.</w:t>
       </w:r>
     </w:p>
     <w:p>
@@ -8099,27 +8093,6 @@
         </w:rPr>
         <w:br/>
       </w:r>
-    </w:p>
-    <w:p>
-      <w:pPr>
-        <w:rPr>
-          <w:lang w:val="ru-RU"/>
-        </w:rPr>
-      </w:pPr>
-    </w:p>
-    <w:p>
-      <w:pPr>
-        <w:rPr>
-          <w:lang w:val="ru-RU"/>
-        </w:rPr>
-      </w:pPr>
-    </w:p>
-    <w:p>
-      <w:pPr>
-        <w:rPr>
-          <w:lang w:val="ru-RU"/>
-        </w:rPr>
-      </w:pPr>
     </w:p>
     <w:p>
       <w:pPr>

</xml_diff>